<commit_message>
Add Casos de teste
</commit_message>
<xml_diff>
--- a/Plano de teste.docx
+++ b/Plano de teste.docx
@@ -120,7 +120,7 @@
           <w:szCs w:val="24"/>
           <w:lang w:val="pt-BR"/>
         </w:rPr>
-        <w:t>XXXXXX</w:t>
+        <w:t>Sauce Demo</w:t>
       </w:r>
       <w:r>
         <w:rPr>
@@ -2900,7 +2900,7 @@
                 <w:szCs w:val="24"/>
                 <w:lang w:val="pt-BR"/>
               </w:rPr>
-              <w:t>SEU NOME AQUI</w:t>
+              <w:t>Telmo Correa</w:t>
             </w:r>
           </w:p>
         </w:tc>

</xml_diff>